<commit_message>
proposal and some other changes.
gitignore update too
</commit_message>
<xml_diff>
--- a/Project_proposal_IS589.docx
+++ b/Project_proposal_IS589.docx
@@ -58,6 +58,11 @@
     </w:p>
     <w:p>
       <w:pPr>
+        <w:pStyle w:val="ListParagraph"/>
+        <w:numPr>
+          <w:ilvl w:val="0"/>
+          <w:numId w:val="11"/>
+        </w:numPr>
         <w:jc w:val="center"/>
         <w:rPr>
           <w:sz w:val="32"/>
@@ -124,14 +129,30 @@
     </w:p>
     <w:p>
       <w:pPr>
+        <w:pStyle w:val="ListParagraph"/>
+        <w:numPr>
+          <w:ilvl w:val="0"/>
+          <w:numId w:val="11"/>
+        </w:numPr>
         <w:jc w:val="center"/>
-      </w:pPr>
-      <w:r>
         <w:rPr>
           <w:sz w:val="32"/>
           <w:szCs w:val="32"/>
         </w:rPr>
-        <w:t>Methods</w:t>
+      </w:pPr>
+      <w:r>
+        <w:rPr>
+          <w:sz w:val="32"/>
+          <w:szCs w:val="32"/>
+        </w:rPr>
+        <w:t>M</w:t>
+      </w:r>
+      <w:r>
+        <w:rPr>
+          <w:sz w:val="32"/>
+          <w:szCs w:val="32"/>
+        </w:rPr>
+        <w:t>ethods</w:t>
       </w:r>
     </w:p>
     <w:p>
@@ -153,13 +174,22 @@
         </w:numPr>
       </w:pPr>
       <w:r>
-        <w:t xml:space="preserve">Dataset Selection for Attribute generation - </w:t>
+        <w:t xml:space="preserve">Dataset Selection for Attribute generation </w:t>
+      </w:r>
+      <w:r>
+        <w:t>–</w:t>
+      </w:r>
+      <w:r>
+        <w:t xml:space="preserve"> </w:t>
       </w:r>
       <w:proofErr w:type="spellStart"/>
       <w:r>
         <w:t>CelebA</w:t>
       </w:r>
       <w:proofErr w:type="spellEnd"/>
+      <w:r>
+        <w:t>.</w:t>
+      </w:r>
     </w:p>
     <w:p>
       <w:pPr>
@@ -229,7 +259,13 @@
         <w:t xml:space="preserve"> and Techniques used</w:t>
       </w:r>
       <w:r>
-        <w:t xml:space="preserve"> – </w:t>
+        <w:t xml:space="preserve"> </w:t>
+      </w:r>
+      <w:r>
+        <w:t>(written in sub-bullets)</w:t>
+      </w:r>
+      <w:r>
+        <w:t xml:space="preserve">– </w:t>
       </w:r>
     </w:p>
     <w:p>
@@ -311,11 +347,9 @@
       <w:r>
         <w:t xml:space="preserve">Prediction using the trained </w:t>
       </w:r>
-      <w:proofErr w:type="gramStart"/>
-      <w:r>
-        <w:t>models</w:t>
-      </w:r>
-      <w:proofErr w:type="gramEnd"/>
+      <w:r>
+        <w:t>models.</w:t>
+      </w:r>
     </w:p>
     <w:p>
       <w:pPr>
@@ -340,13 +374,19 @@
       <w:r>
         <w:t xml:space="preserve">This is a rather </w:t>
       </w:r>
+      <w:r>
+        <w:t>open-ended</w:t>
+      </w:r>
+      <w:r>
+        <w:t xml:space="preserve"> question as to how we can use the data in various ways </w:t>
+      </w:r>
       <w:proofErr w:type="gramStart"/>
       <w:r>
-        <w:t>open ended</w:t>
+        <w:t>so as to</w:t>
       </w:r>
       <w:proofErr w:type="gramEnd"/>
       <w:r>
-        <w:t xml:space="preserve"> question as to how we can use the data in various ways so as to bring better performance for face detection algorithms and better gauge their fairness.</w:t>
+        <w:t xml:space="preserve"> bring better performance for face detection algorithms and better gauge their fairness.</w:t>
       </w:r>
     </w:p>
     <w:p>
@@ -366,11 +406,9 @@
       <w:r>
         <w:t xml:space="preserve"> </w:t>
       </w:r>
-      <w:proofErr w:type="spellStart"/>
-      <w:r>
-        <w:t>RetinaFace</w:t>
-      </w:r>
-      <w:proofErr w:type="spellEnd"/>
+      <w:r>
+        <w:t>Retina Face</w:t>
+      </w:r>
       <w:r>
         <w:t>, and yolo-v5-face.</w:t>
       </w:r>
@@ -410,6 +448,11 @@
     </w:p>
     <w:p>
       <w:pPr>
+        <w:pStyle w:val="ListParagraph"/>
+        <w:numPr>
+          <w:ilvl w:val="0"/>
+          <w:numId w:val="11"/>
+        </w:numPr>
         <w:jc w:val="center"/>
         <w:rPr>
           <w:sz w:val="32"/>
@@ -436,9 +479,20 @@
           <w:ilvl w:val="0"/>
           <w:numId w:val="5"/>
         </w:numPr>
-      </w:pPr>
-      <w:r>
-        <w:t xml:space="preserve"> a codebase comprising of the following – </w:t>
+        <w:rPr>
+          <w:b/>
+          <w:bCs/>
+        </w:rPr>
+      </w:pPr>
+      <w:r>
+        <w:t xml:space="preserve"> </w:t>
+      </w:r>
+      <w:r>
+        <w:rPr>
+          <w:b/>
+          <w:bCs/>
+        </w:rPr>
+        <w:t xml:space="preserve">a codebase comprising of the following – </w:t>
       </w:r>
     </w:p>
     <w:p>
@@ -448,24 +502,67 @@
           <w:ilvl w:val="1"/>
           <w:numId w:val="5"/>
         </w:numPr>
-      </w:pPr>
-      <w:r>
-        <w:t xml:space="preserve">Trained models with reasonable test accuracy on unseen images </w:t>
-      </w:r>
-      <w:r>
+        <w:rPr>
+          <w:b/>
+          <w:bCs/>
+        </w:rPr>
+      </w:pPr>
+      <w:r>
+        <w:rPr>
+          <w:b/>
+          <w:bCs/>
+        </w:rPr>
+        <w:t xml:space="preserve">Trained models with reasonable test accuracy </w:t>
+      </w:r>
+      <w:r>
+        <w:rPr>
+          <w:b/>
+          <w:bCs/>
+        </w:rPr>
         <w:t>(July 5</w:t>
       </w:r>
-      <w:proofErr w:type="gramStart"/>
-      <w:r>
-        <w:rPr>
+      <w:r>
+        <w:rPr>
+          <w:b/>
+          <w:bCs/>
           <w:vertAlign w:val="superscript"/>
         </w:rPr>
         <w:t>th</w:t>
       </w:r>
       <w:r>
-        <w:t xml:space="preserve"> )</w:t>
-      </w:r>
-      <w:proofErr w:type="gramEnd"/>
+        <w:rPr>
+          <w:b/>
+          <w:bCs/>
+        </w:rPr>
+        <w:t>)</w:t>
+      </w:r>
+    </w:p>
+    <w:p>
+      <w:pPr>
+        <w:pStyle w:val="ListParagraph"/>
+        <w:ind w:left="1440"/>
+      </w:pPr>
+      <w:r>
+        <w:t xml:space="preserve">These models will take in images as input and return the class of the attribute as output. For each </w:t>
+      </w:r>
+      <w:r>
+        <w:t>attribute,</w:t>
+      </w:r>
+      <w:r>
+        <w:t xml:space="preserve"> there will be </w:t>
+      </w:r>
+      <w:r>
+        <w:t>a separate</w:t>
+      </w:r>
+      <w:r>
+        <w:t xml:space="preserve"> classifier. The number of classifier models will depend on the number of attributes that have sufficient trainable data</w:t>
+      </w:r>
+      <w:r>
+        <w:t>. I think</w:t>
+      </w:r>
+      <w:r>
+        <w:t xml:space="preserve"> we will find at least 6 such attributes.</w:t>
+      </w:r>
     </w:p>
     <w:p>
       <w:pPr>
@@ -474,37 +571,90 @@
           <w:ilvl w:val="1"/>
           <w:numId w:val="5"/>
         </w:numPr>
-      </w:pPr>
-      <w:r>
+        <w:rPr>
+          <w:b/>
+          <w:bCs/>
+        </w:rPr>
+      </w:pPr>
+      <w:r>
+        <w:rPr>
+          <w:b/>
+          <w:bCs/>
+        </w:rPr>
         <w:t xml:space="preserve">A dataset where each image of </w:t>
       </w:r>
       <w:proofErr w:type="spellStart"/>
       <w:r>
+        <w:rPr>
+          <w:b/>
+          <w:bCs/>
+        </w:rPr>
         <w:t>CelebA</w:t>
       </w:r>
       <w:proofErr w:type="spellEnd"/>
       <w:r>
+        <w:rPr>
+          <w:b/>
+          <w:bCs/>
+        </w:rPr>
         <w:t xml:space="preserve"> dataset has defined attributes – Eyes, Nose, Hairs, Ears, Eyebrows, lips, chin </w:t>
       </w:r>
-      <w:proofErr w:type="gramStart"/>
-      <w:r>
-        <w:t>etc..</w:t>
-      </w:r>
-      <w:proofErr w:type="gramEnd"/>
-      <w:r>
+      <w:r>
+        <w:rPr>
+          <w:b/>
+          <w:bCs/>
+        </w:rPr>
+        <w:t>etc.</w:t>
+      </w:r>
+      <w:r>
+        <w:rPr>
+          <w:b/>
+          <w:bCs/>
+        </w:rPr>
         <w:t xml:space="preserve"> </w:t>
       </w:r>
       <w:r>
+        <w:rPr>
+          <w:b/>
+          <w:bCs/>
+        </w:rPr>
         <w:t>(July 5</w:t>
       </w:r>
       <w:r>
         <w:rPr>
+          <w:b/>
+          <w:bCs/>
           <w:vertAlign w:val="superscript"/>
         </w:rPr>
         <w:t>th</w:t>
       </w:r>
       <w:r>
+        <w:rPr>
+          <w:b/>
+          <w:bCs/>
+        </w:rPr>
         <w:t>)</w:t>
+      </w:r>
+    </w:p>
+    <w:p>
+      <w:pPr>
+        <w:pStyle w:val="ListParagraph"/>
+        <w:ind w:left="1440"/>
+      </w:pPr>
+      <w:r>
+        <w:t xml:space="preserve">This dataset should have image </w:t>
+      </w:r>
+      <w:r>
+        <w:t>path,</w:t>
+      </w:r>
+      <w:r>
+        <w:t xml:space="preserve"> id and primary key and attribute classes corresponding to each entry in the primary key. If enough information </w:t>
+      </w:r>
+      <w:r>
+        <w:t>can’t</w:t>
+      </w:r>
+      <w:r>
+        <w:t xml:space="preserve"> be found by us regarding that attribute. It will be omitted from the file as column. </w:t>
       </w:r>
     </w:p>
     <w:p>
@@ -514,26 +664,58 @@
           <w:ilvl w:val="1"/>
           <w:numId w:val="5"/>
         </w:numPr>
-      </w:pPr>
-      <w:r>
+        <w:rPr>
+          <w:b/>
+          <w:bCs/>
+        </w:rPr>
+      </w:pPr>
+      <w:r>
+        <w:rPr>
+          <w:b/>
+          <w:bCs/>
+        </w:rPr>
         <w:t>A Script to use the dataset to compare the face detection algorithms for their bias given the attribute.</w:t>
       </w:r>
       <w:r>
+        <w:rPr>
+          <w:b/>
+          <w:bCs/>
+        </w:rPr>
         <w:t xml:space="preserve"> (July </w:t>
       </w:r>
-      <w:proofErr w:type="gramStart"/>
-      <w:r>
+      <w:r>
+        <w:rPr>
+          <w:b/>
+          <w:bCs/>
+        </w:rPr>
         <w:t>31</w:t>
       </w:r>
       <w:r>
         <w:rPr>
+          <w:b/>
+          <w:bCs/>
           <w:vertAlign w:val="superscript"/>
         </w:rPr>
-        <w:t>th</w:t>
-      </w:r>
-      <w:proofErr w:type="gramEnd"/>
-      <w:r>
+        <w:t>st</w:t>
+      </w:r>
+      <w:r>
+        <w:rPr>
+          <w:b/>
+          <w:bCs/>
+        </w:rPr>
         <w:t>)</w:t>
+      </w:r>
+    </w:p>
+    <w:p>
+      <w:pPr>
+        <w:pStyle w:val="ListParagraph"/>
+        <w:ind w:left="1440"/>
+      </w:pPr>
+      <w:r>
+        <w:t>This Script should take three inputs – data, face detection model, and attribute. Then it should display the accuracy, False positive rate, False Negative rate for that attribute segmented by different classes of that attribute. For example, for skin, the script will be able to tell the bias of a particular face detection model</w:t>
+      </w:r>
+      <w:r>
+        <w:t xml:space="preserve"> w.r.t light and dark skin. </w:t>
       </w:r>
     </w:p>
     <w:p>
@@ -543,21 +725,48 @@
           <w:ilvl w:val="1"/>
           <w:numId w:val="5"/>
         </w:numPr>
-      </w:pPr>
-      <w:r>
-        <w:t xml:space="preserve">The codebase will be properly documented with enough Readme files to understand all the operations. </w:t>
-      </w:r>
-      <w:r>
+        <w:rPr>
+          <w:b/>
+          <w:bCs/>
+        </w:rPr>
+      </w:pPr>
+      <w:r>
+        <w:rPr>
+          <w:b/>
+          <w:bCs/>
+        </w:rPr>
+        <w:t xml:space="preserve">The codebase will be properly documented with Readme files to understand all the operations. </w:t>
+      </w:r>
+      <w:r>
+        <w:rPr>
+          <w:b/>
+          <w:bCs/>
+        </w:rPr>
         <w:t>(July 31</w:t>
       </w:r>
       <w:r>
         <w:rPr>
+          <w:b/>
+          <w:bCs/>
           <w:vertAlign w:val="superscript"/>
         </w:rPr>
         <w:t>st</w:t>
       </w:r>
       <w:r>
+        <w:rPr>
+          <w:b/>
+          <w:bCs/>
+        </w:rPr>
         <w:t>)</w:t>
+      </w:r>
+    </w:p>
+    <w:p>
+      <w:pPr>
+        <w:pStyle w:val="ListParagraph"/>
+        <w:ind w:left="1440"/>
+      </w:pPr>
+      <w:r>
+        <w:t xml:space="preserve">This requirement is not quantizable, but Readme files should contain details about what each file is doing and what its purpose in the whole codebase is. All the functions in the codebase should have a description that helps the future readers of the database understand it better. </w:t>
       </w:r>
     </w:p>
     <w:p>
@@ -567,8 +776,16 @@
           <w:ilvl w:val="0"/>
           <w:numId w:val="5"/>
         </w:numPr>
-      </w:pPr>
-      <w:r>
+        <w:rPr>
+          <w:b/>
+          <w:bCs/>
+        </w:rPr>
+      </w:pPr>
+      <w:r>
+        <w:rPr>
+          <w:b/>
+          <w:bCs/>
+        </w:rPr>
         <w:t xml:space="preserve">A written report that contains the following – </w:t>
       </w:r>
     </w:p>
@@ -579,12 +796,31 @@
           <w:ilvl w:val="1"/>
           <w:numId w:val="5"/>
         </w:numPr>
-      </w:pPr>
-      <w:r>
-        <w:t>Results of the trained models on various attributes (Top k scores)</w:t>
-      </w:r>
-      <w:r>
-        <w:t xml:space="preserve"> (Aug 05)</w:t>
+        <w:rPr>
+          <w:b/>
+          <w:bCs/>
+        </w:rPr>
+      </w:pPr>
+      <w:r>
+        <w:rPr>
+          <w:b/>
+          <w:bCs/>
+        </w:rPr>
+        <w:t xml:space="preserve">Results of the trained models on various attributes </w:t>
+      </w:r>
+      <w:r>
+        <w:rPr>
+          <w:b/>
+          <w:bCs/>
+        </w:rPr>
+        <w:t xml:space="preserve">(Corresponding to 3.A.a) </w:t>
+      </w:r>
+      <w:r>
+        <w:rPr>
+          <w:b/>
+          <w:bCs/>
+        </w:rPr>
+        <w:t>(Aug 05)</w:t>
       </w:r>
     </w:p>
     <w:p>
@@ -594,12 +830,33 @@
           <w:ilvl w:val="1"/>
           <w:numId w:val="5"/>
         </w:numPr>
-      </w:pPr>
-      <w:r>
+        <w:rPr>
+          <w:b/>
+          <w:bCs/>
+        </w:rPr>
+      </w:pPr>
+      <w:r>
+        <w:rPr>
+          <w:b/>
+          <w:bCs/>
+        </w:rPr>
         <w:t xml:space="preserve">Discussion regarding sampling techniques (of Dataset) for various applications. </w:t>
       </w:r>
       <w:r>
+        <w:rPr>
+          <w:b/>
+          <w:bCs/>
+        </w:rPr>
         <w:t>(Aug 05)</w:t>
+      </w:r>
+    </w:p>
+    <w:p>
+      <w:pPr>
+        <w:pStyle w:val="ListParagraph"/>
+        <w:ind w:left="1440"/>
+      </w:pPr>
+      <w:r>
+        <w:t>This is an open-ended question and will be answered after discussion with other members of the lab involved in the project.</w:t>
       </w:r>
     </w:p>
     <w:p>
@@ -609,19 +866,88 @@
           <w:ilvl w:val="1"/>
           <w:numId w:val="5"/>
         </w:numPr>
-      </w:pPr>
-      <w:r>
+        <w:rPr>
+          <w:b/>
+          <w:bCs/>
+        </w:rPr>
+      </w:pPr>
+      <w:r>
+        <w:rPr>
+          <w:b/>
+          <w:bCs/>
+        </w:rPr>
         <w:t xml:space="preserve">Results </w:t>
       </w:r>
+      <w:r>
+        <w:rPr>
+          <w:b/>
+          <w:bCs/>
+        </w:rPr>
+        <w:t>show</w:t>
+      </w:r>
+      <w:r>
+        <w:rPr>
+          <w:b/>
+          <w:bCs/>
+        </w:rPr>
+        <w:t xml:space="preserve"> at least two face detection </w:t>
+      </w:r>
       <w:proofErr w:type="gramStart"/>
       <w:r>
-        <w:t>showing</w:t>
+        <w:rPr>
+          <w:b/>
+          <w:bCs/>
+        </w:rPr>
+        <w:t>algorithm</w:t>
+      </w:r>
+      <w:r>
+        <w:rPr>
+          <w:b/>
+          <w:bCs/>
+        </w:rPr>
+        <w:t>’s</w:t>
       </w:r>
       <w:proofErr w:type="gramEnd"/>
       <w:r>
-        <w:t xml:space="preserve"> at least two face detection algorithm’s bias with respect to three attributes. </w:t>
-      </w:r>
-      <w:r>
+        <w:rPr>
+          <w:b/>
+          <w:bCs/>
+        </w:rPr>
+        <w:t xml:space="preserve"> </w:t>
+      </w:r>
+      <w:r>
+        <w:rPr>
+          <w:b/>
+          <w:bCs/>
+        </w:rPr>
+        <w:t>biases</w:t>
+      </w:r>
+      <w:r>
+        <w:rPr>
+          <w:b/>
+          <w:bCs/>
+        </w:rPr>
+        <w:t xml:space="preserve"> with respect to three attributes.</w:t>
+      </w:r>
+      <w:r>
+        <w:rPr>
+          <w:b/>
+          <w:bCs/>
+        </w:rPr>
+        <w:t xml:space="preserve"> (Corresponding to 3.A.c)</w:t>
+      </w:r>
+      <w:r>
+        <w:rPr>
+          <w:b/>
+          <w:bCs/>
+        </w:rPr>
+        <w:t xml:space="preserve"> </w:t>
+      </w:r>
+      <w:r>
+        <w:rPr>
+          <w:b/>
+          <w:bCs/>
+        </w:rPr>
         <w:t>(Aug 05)</w:t>
       </w:r>
     </w:p>
@@ -648,6 +974,7 @@
         <w:spacing w:before="100" w:beforeAutospacing="1" w:after="100" w:afterAutospacing="1" w:line="240" w:lineRule="auto"/>
       </w:pPr>
       <w:r>
+        <w:lastRenderedPageBreak/>
         <w:t>Yang, Yu, and Aayush Gupta. "Enhancing fairness in face detection in computer vision systems by demographic bias mitigation." Proceedings of the AAAI Conference on Artificial Intelligence. Vol. 36. No. 1. 2022.</w:t>
       </w:r>
     </w:p>
@@ -773,13 +1100,7 @@
       </w:r>
       <w:proofErr w:type="spellEnd"/>
       <w:r>
-        <w:t xml:space="preserve"> Lin, Kevin Bowyer, "Going Deeper </w:t>
-      </w:r>
-      <w:r>
-        <w:t>into</w:t>
-      </w:r>
-      <w:r>
-        <w:t xml:space="preserve"> Face Detection: A Survey ", arXiv:</w:t>
+        <w:t xml:space="preserve"> Lin, Kevin Bowyer, "Going Deeper into Face Detection: A Survey ", arXiv:</w:t>
       </w:r>
       <w:proofErr w:type="gramStart"/>
       <w:r>
@@ -1340,6 +1661,95 @@
     </w:lvl>
   </w:abstractNum>
   <w:abstractNum w:abstractNumId="5" w15:restartNumberingAfterBreak="0">
+    <w:nsid w:val="3E865CD2"/>
+    <w:multiLevelType w:val="hybridMultilevel"/>
+    <w:tmpl w:val="14CE86FC"/>
+    <w:lvl w:ilvl="0" w:tplc="0409000F">
+      <w:start w:val="1"/>
+      <w:numFmt w:val="decimal"/>
+      <w:lvlText w:val="%1."/>
+      <w:lvlJc w:val="left"/>
+      <w:pPr>
+        <w:ind w:left="720" w:hanging="360"/>
+      </w:pPr>
+      <w:rPr>
+        <w:rFonts w:hint="default"/>
+      </w:rPr>
+    </w:lvl>
+    <w:lvl w:ilvl="1" w:tplc="04090019" w:tentative="1">
+      <w:start w:val="1"/>
+      <w:numFmt w:val="lowerLetter"/>
+      <w:lvlText w:val="%2."/>
+      <w:lvlJc w:val="left"/>
+      <w:pPr>
+        <w:ind w:left="1440" w:hanging="360"/>
+      </w:pPr>
+    </w:lvl>
+    <w:lvl w:ilvl="2" w:tplc="0409001B" w:tentative="1">
+      <w:start w:val="1"/>
+      <w:numFmt w:val="lowerRoman"/>
+      <w:lvlText w:val="%3."/>
+      <w:lvlJc w:val="right"/>
+      <w:pPr>
+        <w:ind w:left="2160" w:hanging="180"/>
+      </w:pPr>
+    </w:lvl>
+    <w:lvl w:ilvl="3" w:tplc="0409000F" w:tentative="1">
+      <w:start w:val="1"/>
+      <w:numFmt w:val="decimal"/>
+      <w:lvlText w:val="%4."/>
+      <w:lvlJc w:val="left"/>
+      <w:pPr>
+        <w:ind w:left="2880" w:hanging="360"/>
+      </w:pPr>
+    </w:lvl>
+    <w:lvl w:ilvl="4" w:tplc="04090019" w:tentative="1">
+      <w:start w:val="1"/>
+      <w:numFmt w:val="lowerLetter"/>
+      <w:lvlText w:val="%5."/>
+      <w:lvlJc w:val="left"/>
+      <w:pPr>
+        <w:ind w:left="3600" w:hanging="360"/>
+      </w:pPr>
+    </w:lvl>
+    <w:lvl w:ilvl="5" w:tplc="0409001B" w:tentative="1">
+      <w:start w:val="1"/>
+      <w:numFmt w:val="lowerRoman"/>
+      <w:lvlText w:val="%6."/>
+      <w:lvlJc w:val="right"/>
+      <w:pPr>
+        <w:ind w:left="4320" w:hanging="180"/>
+      </w:pPr>
+    </w:lvl>
+    <w:lvl w:ilvl="6" w:tplc="0409000F" w:tentative="1">
+      <w:start w:val="1"/>
+      <w:numFmt w:val="decimal"/>
+      <w:lvlText w:val="%7."/>
+      <w:lvlJc w:val="left"/>
+      <w:pPr>
+        <w:ind w:left="5040" w:hanging="360"/>
+      </w:pPr>
+    </w:lvl>
+    <w:lvl w:ilvl="7" w:tplc="04090019" w:tentative="1">
+      <w:start w:val="1"/>
+      <w:numFmt w:val="lowerLetter"/>
+      <w:lvlText w:val="%8."/>
+      <w:lvlJc w:val="left"/>
+      <w:pPr>
+        <w:ind w:left="5760" w:hanging="360"/>
+      </w:pPr>
+    </w:lvl>
+    <w:lvl w:ilvl="8" w:tplc="0409001B" w:tentative="1">
+      <w:start w:val="1"/>
+      <w:numFmt w:val="lowerRoman"/>
+      <w:lvlText w:val="%9."/>
+      <w:lvlJc w:val="right"/>
+      <w:pPr>
+        <w:ind w:left="6480" w:hanging="180"/>
+      </w:pPr>
+    </w:lvl>
+  </w:abstractNum>
+  <w:abstractNum w:abstractNumId="6" w15:restartNumberingAfterBreak="0">
     <w:nsid w:val="530C29F3"/>
     <w:multiLevelType w:val="hybridMultilevel"/>
     <w:tmpl w:val="C4DE292E"/>
@@ -1428,7 +1838,7 @@
       </w:pPr>
     </w:lvl>
   </w:abstractNum>
-  <w:abstractNum w:abstractNumId="6" w15:restartNumberingAfterBreak="0">
+  <w:abstractNum w:abstractNumId="7" w15:restartNumberingAfterBreak="0">
     <w:nsid w:val="56FF3E4F"/>
     <w:multiLevelType w:val="hybridMultilevel"/>
     <w:tmpl w:val="800E027C"/>
@@ -1517,7 +1927,7 @@
       </w:pPr>
     </w:lvl>
   </w:abstractNum>
-  <w:abstractNum w:abstractNumId="7" w15:restartNumberingAfterBreak="0">
+  <w:abstractNum w:abstractNumId="8" w15:restartNumberingAfterBreak="0">
     <w:nsid w:val="5A053F76"/>
     <w:multiLevelType w:val="hybridMultilevel"/>
     <w:tmpl w:val="D1A673C0"/>
@@ -1606,7 +2016,7 @@
       </w:pPr>
     </w:lvl>
   </w:abstractNum>
-  <w:abstractNum w:abstractNumId="8" w15:restartNumberingAfterBreak="0">
+  <w:abstractNum w:abstractNumId="9" w15:restartNumberingAfterBreak="0">
     <w:nsid w:val="7263109B"/>
     <w:multiLevelType w:val="hybridMultilevel"/>
     <w:tmpl w:val="45DA5332"/>
@@ -1695,7 +2105,7 @@
       </w:pPr>
     </w:lvl>
   </w:abstractNum>
-  <w:abstractNum w:abstractNumId="9" w15:restartNumberingAfterBreak="0">
+  <w:abstractNum w:abstractNumId="10" w15:restartNumberingAfterBreak="0">
     <w:nsid w:val="7CD37458"/>
     <w:multiLevelType w:val="multilevel"/>
     <w:tmpl w:val="5106D132"/>
@@ -1815,27 +2225,30 @@
     <w:abstractNumId w:val="4"/>
   </w:num>
   <w:num w:numId="3" w16cid:durableId="1762799877">
-    <w:abstractNumId w:val="6"/>
+    <w:abstractNumId w:val="7"/>
   </w:num>
   <w:num w:numId="4" w16cid:durableId="1105463795">
     <w:abstractNumId w:val="0"/>
   </w:num>
   <w:num w:numId="5" w16cid:durableId="267086297">
-    <w:abstractNumId w:val="7"/>
+    <w:abstractNumId w:val="8"/>
   </w:num>
   <w:num w:numId="6" w16cid:durableId="368844074">
     <w:abstractNumId w:val="1"/>
   </w:num>
   <w:num w:numId="7" w16cid:durableId="395511629">
-    <w:abstractNumId w:val="9"/>
+    <w:abstractNumId w:val="10"/>
   </w:num>
   <w:num w:numId="8" w16cid:durableId="1064454713">
-    <w:abstractNumId w:val="8"/>
+    <w:abstractNumId w:val="9"/>
   </w:num>
   <w:num w:numId="9" w16cid:durableId="677002181">
     <w:abstractNumId w:val="2"/>
   </w:num>
   <w:num w:numId="10" w16cid:durableId="1096366319">
+    <w:abstractNumId w:val="6"/>
+  </w:num>
+  <w:num w:numId="11" w16cid:durableId="1783723479">
     <w:abstractNumId w:val="5"/>
   </w:num>
 </w:numbering>

</xml_diff>